<commit_message>
Added bits to Overleaf
</commit_message>
<xml_diff>
--- a/FYP Spitballing.docx
+++ b/FYP Spitballing.docx
@@ -241,9 +241,18 @@
         <w:t>Planning, storyboards? Requirements?</w:t>
       </w:r>
     </w:p>
+    <w:p>
+      <w:pPr>
+        <w:ind w:left="2160"/>
+      </w:pPr>
+      <w:r>
+        <w:t>Initial concept had dogs/spiders and the agents. Felt that Unity would be an excellent environment as it had the capabilities for 3D models, as well as deeper logic behind.</w:t>
+      </w:r>
+    </w:p>
     <w:p/>
     <w:p>
       <w:r>
+        <w:lastRenderedPageBreak/>
         <w:tab/>
       </w:r>
       <w:r>
@@ -256,10 +265,30 @@
       </w:r>
       <w:proofErr w:type="spellEnd"/>
     </w:p>
+    <w:p>
+      <w:pPr>
+        <w:ind w:left="2160"/>
+      </w:pPr>
+      <w:r>
+        <w:t xml:space="preserve">Meetings occurred twice weekly, on average, with Daniel </w:t>
+      </w:r>
+      <w:proofErr w:type="spellStart"/>
+      <w:r>
+        <w:t>Cregg</w:t>
+      </w:r>
+      <w:proofErr w:type="spellEnd"/>
+      <w:r>
+        <w:t xml:space="preserve"> and Gerard </w:t>
+      </w:r>
+      <w:bookmarkStart w:id="0" w:name="_GoBack"/>
+      <w:bookmarkEnd w:id="0"/>
+      <w:r>
+        <w:t>Harrison.</w:t>
+      </w:r>
+    </w:p>
     <w:p/>
     <w:p>
       <w:r>
-        <w:lastRenderedPageBreak/>
         <w:tab/>
         <w:t>Validation and Testing</w:t>
       </w:r>
@@ -470,6 +499,24 @@
     </w:p>
     <w:p/>
     <w:p>
+      <w:pPr>
+        <w:ind w:left="1440"/>
+      </w:pPr>
+      <w:r>
+        <w:t xml:space="preserve">Notebooks are used to “Stage” and prep the environment (Unity), </w:t>
+      </w:r>
+      <w:proofErr w:type="gramStart"/>
+      <w:r>
+        <w:t>and also</w:t>
+      </w:r>
+      <w:proofErr w:type="gramEnd"/>
+      <w:r>
+        <w:t xml:space="preserve"> pass through more high-level instructions/parameters (ML-Agents)</w:t>
+      </w:r>
+    </w:p>
+    <w:p/>
+    <w:p/>
+    <w:p>
       <w:r>
         <w:t>Use diagrams to improve the description of the architecture</w:t>
       </w:r>
@@ -504,7 +551,6 @@
         <w:rPr>
           <w:u w:val="single"/>
         </w:rPr>
-        <w:lastRenderedPageBreak/>
         <w:t>System Evaluation (n…m pages)</w:t>
       </w:r>
     </w:p>
@@ -538,8 +584,6 @@
         <w:tab/>
         <w:t>Stability metrics for structure</w:t>
       </w:r>
-      <w:bookmarkStart w:id="0" w:name="_GoBack"/>
-      <w:bookmarkEnd w:id="0"/>
     </w:p>
     <w:p>
       <w:r>
@@ -860,6 +904,7 @@
     <w:lsdException w:name="HTML Sample" w:semiHidden="1" w:unhideWhenUsed="1"/>
     <w:lsdException w:name="HTML Typewriter" w:semiHidden="1" w:unhideWhenUsed="1"/>
     <w:lsdException w:name="HTML Variable" w:semiHidden="1" w:unhideWhenUsed="1"/>
+    <w:lsdException w:name="Normal Table" w:semiHidden="1" w:unhideWhenUsed="1"/>
     <w:lsdException w:name="annotation subject" w:semiHidden="1" w:unhideWhenUsed="1"/>
     <w:lsdException w:name="No List" w:semiHidden="1" w:unhideWhenUsed="1"/>
     <w:lsdException w:name="Outline List 1" w:semiHidden="1" w:unhideWhenUsed="1"/>
@@ -906,8 +951,10 @@
     <w:lsdException w:name="Table Subtle 2" w:semiHidden="1" w:unhideWhenUsed="1"/>
     <w:lsdException w:name="Table Web 1" w:semiHidden="1" w:unhideWhenUsed="1"/>
     <w:lsdException w:name="Table Web 2" w:semiHidden="1" w:unhideWhenUsed="1"/>
+    <w:lsdException w:name="Table Web 3" w:semiHidden="1" w:unhideWhenUsed="1"/>
     <w:lsdException w:name="Balloon Text" w:semiHidden="1" w:unhideWhenUsed="1"/>
     <w:lsdException w:name="Table Grid" w:uiPriority="39"/>
+    <w:lsdException w:name="Table Theme" w:semiHidden="1" w:unhideWhenUsed="1"/>
     <w:lsdException w:name="Placeholder Text" w:semiHidden="1"/>
     <w:lsdException w:name="No Spacing" w:uiPriority="1" w:qFormat="1"/>
     <w:lsdException w:name="Light Shading" w:uiPriority="60"/>

</xml_diff>